<commit_message>
Original dev work pushed to repo
</commit_message>
<xml_diff>
--- a/A.docx
+++ b/A.docx
@@ -30,6 +30,11 @@
     <w:p>
       <w:r>
         <w:t>F</w:t>
+      </w:r>
+    </w:p>
+    <w:p>
+      <w:r>
+        <w:t>G</w:t>
       </w:r>
     </w:p>
     <w:sectPr>

</xml_diff>